<commit_message>
Evidencia Individual 1.1 completada
</commit_message>
<xml_diff>
--- a/Fase-1/Evidencias-Individuales/VARGAS_IANFRANCO_1.1_APT122_AutoevaluacionCompetenciasFase1.docx
+++ b/Fase-1/Evidencias-Individuales/VARGAS_IANFRANCO_1.1_APT122_AutoevaluacionCompetenciasFase1.docx
@@ -56,23 +56,21 @@
     </w:p>
     <w:p>
       <w:r>
-        <w:t>(complemento de la Pauta de Reflexión Definición Proyecto APT)</w:t>
+        <w:t xml:space="preserve">(complemento de la Pauta de Reflexión Definición Proyecto </w:t>
+      </w:r>
+      <w:proofErr w:type="spellStart"/>
+      <w:r>
+        <w:t>APT</w:t>
+      </w:r>
+      <w:proofErr w:type="spellEnd"/>
+      <w:r>
+        <w:t>)</w:t>
       </w:r>
       <w:r>
         <w:t xml:space="preserve"> </w:t>
       </w:r>
     </w:p>
-    <w:p>
-      <w:pPr>
-        <w:jc w:val="both"/>
-        <w:rPr>
-          <w:rFonts w:eastAsiaTheme="majorEastAsia"/>
-          <w:color w:val="767171" w:themeColor="background2" w:themeShade="80"/>
-          <w:sz w:val="24"/>
-          <w:szCs w:val="24"/>
-        </w:rPr>
-      </w:pPr>
-    </w:p>
+    <w:p/>
     <w:p>
       <w:pPr>
         <w:jc w:val="both"/>
@@ -108,7 +106,61 @@
           <w:sz w:val="24"/>
           <w:szCs w:val="24"/>
         </w:rPr>
-        <w:t>El objetivo de esta pauta de autoevaluación es que identifiques tus niveles de logro en las competencias de tu plan de estudio para que, a partir de tus fortalezas y oportunidades de mejora, puedas definir mejor tu proyecto APT. Esta pauta de autoevaluación es un complemento de las reflexiones iniciales de APT que también te ayudarán a definir tu Proyecto APT.</w:t>
+        <w:t xml:space="preserve">El objetivo de esta pauta de autoevaluación es que identifiques tus niveles de logro en las competencias de tu plan de estudio para que, a partir de tus fortalezas y oportunidades de mejora, puedas definir mejor tu proyecto </w:t>
+      </w:r>
+      <w:proofErr w:type="spellStart"/>
+      <w:r>
+        <w:rPr>
+          <w:rFonts w:eastAsiaTheme="majorEastAsia"/>
+          <w:sz w:val="24"/>
+          <w:szCs w:val="24"/>
+        </w:rPr>
+        <w:t>APT</w:t>
+      </w:r>
+      <w:proofErr w:type="spellEnd"/>
+      <w:r>
+        <w:rPr>
+          <w:rFonts w:eastAsiaTheme="majorEastAsia"/>
+          <w:sz w:val="24"/>
+          <w:szCs w:val="24"/>
+        </w:rPr>
+        <w:t xml:space="preserve">. Esta pauta de autoevaluación es un complemento de las reflexiones iniciales de </w:t>
+      </w:r>
+      <w:proofErr w:type="spellStart"/>
+      <w:r>
+        <w:rPr>
+          <w:rFonts w:eastAsiaTheme="majorEastAsia"/>
+          <w:sz w:val="24"/>
+          <w:szCs w:val="24"/>
+        </w:rPr>
+        <w:t>APT</w:t>
+      </w:r>
+      <w:proofErr w:type="spellEnd"/>
+      <w:r>
+        <w:rPr>
+          <w:rFonts w:eastAsiaTheme="majorEastAsia"/>
+          <w:sz w:val="24"/>
+          <w:szCs w:val="24"/>
+        </w:rPr>
+        <w:t xml:space="preserve"> que también te ayudarán a definir tu Proyecto </w:t>
+      </w:r>
+      <w:proofErr w:type="spellStart"/>
+      <w:r>
+        <w:rPr>
+          <w:rFonts w:eastAsiaTheme="majorEastAsia"/>
+          <w:sz w:val="24"/>
+          <w:szCs w:val="24"/>
+        </w:rPr>
+        <w:t>APT</w:t>
+      </w:r>
+      <w:proofErr w:type="spellEnd"/>
+      <w:r>
+        <w:rPr>
+          <w:rFonts w:eastAsiaTheme="majorEastAsia"/>
+          <w:sz w:val="24"/>
+          <w:szCs w:val="24"/>
+        </w:rPr>
+        <w:t>.</w:t>
       </w:r>
     </w:p>
     <w:p>
@@ -519,7 +571,23 @@
                 <w:rFonts w:asciiTheme="minorHAnsi" w:eastAsiaTheme="majorEastAsia" w:hAnsiTheme="minorHAnsi" w:cstheme="minorBidi"/>
                 <w:color w:val="auto"/>
               </w:rPr>
-              <w:t>Dominio no logrado (DNL)</w:t>
+              <w:t>Dominio no logrado (</w:t>
+            </w:r>
+            <w:proofErr w:type="spellStart"/>
+            <w:r>
+              <w:rPr>
+                <w:rFonts w:asciiTheme="minorHAnsi" w:eastAsiaTheme="majorEastAsia" w:hAnsiTheme="minorHAnsi" w:cstheme="minorBidi"/>
+                <w:color w:val="auto"/>
+              </w:rPr>
+              <w:t>DNL</w:t>
+            </w:r>
+            <w:proofErr w:type="spellEnd"/>
+            <w:r>
+              <w:rPr>
+                <w:rFonts w:asciiTheme="minorHAnsi" w:eastAsiaTheme="majorEastAsia" w:hAnsiTheme="minorHAnsi" w:cstheme="minorBidi"/>
+                <w:color w:val="auto"/>
+              </w:rPr>
+              <w:t>)</w:t>
             </w:r>
           </w:p>
         </w:tc>
@@ -1732,7 +1800,27 @@
                 <w:sz w:val="18"/>
                 <w:szCs w:val="18"/>
               </w:rPr>
-              <w:t>Tengo buen domino en el modelado de datos, no me considero un experto, pero si se que puedo desarrollar un modelo que no posea redundancias y que posea conexiones 1 a 1, de modo que en un futuro pueda ser escalable.</w:t>
+              <w:t xml:space="preserve">Tengo buen domino en el modelado de datos, no me considero un experto, pero si </w:t>
+            </w:r>
+            <w:proofErr w:type="spellStart"/>
+            <w:r>
+              <w:rPr>
+                <w:b/>
+                <w:color w:val="000000"/>
+                <w:sz w:val="18"/>
+                <w:szCs w:val="18"/>
+              </w:rPr>
+              <w:t>se</w:t>
+            </w:r>
+            <w:proofErr w:type="spellEnd"/>
+            <w:r>
+              <w:rPr>
+                <w:b/>
+                <w:color w:val="000000"/>
+                <w:sz w:val="18"/>
+                <w:szCs w:val="18"/>
+              </w:rPr>
+              <w:t xml:space="preserve"> que puedo desarrollar un modelo que no posea redundancias y que posea conexiones 1 a 1, de modo que en un futuro pueda ser escalable.</w:t>
             </w:r>
           </w:p>
         </w:tc>
@@ -2971,7 +3059,7 @@
                 <w:color w:val="000000"/>
                 <w:sz w:val="18"/>
                 <w:szCs w:val="18"/>
-                <w:lang w:val="en-US"/>
+                <w:lang w:val="es-MX"/>
               </w:rPr>
             </w:pPr>
             <w:r>
@@ -10433,6 +10521,12 @@
 </file>
 
 <file path=customXml/item1.xml><?xml version="1.0" encoding="utf-8"?>
+<p:properties xmlns:p="http://schemas.microsoft.com/office/2006/metadata/properties" xmlns:xsi="http://www.w3.org/2001/XMLSchema-instance" xmlns:pc="http://schemas.microsoft.com/office/infopath/2007/PartnerControls">
+  <documentManagement/>
+</p:properties>
+</file>
+
+<file path=customXml/item2.xml><?xml version="1.0" encoding="utf-8"?>
 <?mso-contentType ?>
 <FormTemplates xmlns="http://schemas.microsoft.com/sharepoint/v3/contenttype/forms">
   <Display>DocumentLibraryForm</Display>
@@ -10441,13 +10535,11 @@
 </FormTemplates>
 </file>
 
-<file path=customXml/item2.xml><?xml version="1.0" encoding="utf-8"?>
-<p:properties xmlns:p="http://schemas.microsoft.com/office/2006/metadata/properties" xmlns:xsi="http://www.w3.org/2001/XMLSchema-instance" xmlns:pc="http://schemas.microsoft.com/office/infopath/2007/PartnerControls">
-  <documentManagement/>
-</p:properties>
+<file path=customXml/item3.xml><?xml version="1.0" encoding="utf-8"?>
+<b:Sources xmlns:b="http://schemas.openxmlformats.org/officeDocument/2006/bibliography" xmlns="http://schemas.openxmlformats.org/officeDocument/2006/bibliography" SelectedStyle="\APASixthEditionOfficeOnline.xsl" StyleName="APA" Version="6"/>
 </file>
 
-<file path=customXml/item3.xml><?xml version="1.0" encoding="utf-8"?>
+<file path=customXml/item4.xml><?xml version="1.0" encoding="utf-8"?>
 <ct:contentTypeSchema xmlns:ct="http://schemas.microsoft.com/office/2006/metadata/contentType" xmlns:ma="http://schemas.microsoft.com/office/2006/metadata/properties/metaAttributes" ct:_="" ma:_="" ma:contentTypeName="Documento" ma:contentTypeID="0x010100E96778489EE7714D8BD12CC105EB918B" ma:contentTypeVersion="2" ma:contentTypeDescription="Crear nuevo documento." ma:contentTypeScope="" ma:versionID="416c5c7ae9b5d54d83875cd3c65194e3">
   <xsd:schema xmlns:xsd="http://www.w3.org/2001/XMLSchema" xmlns:xs="http://www.w3.org/2001/XMLSchema" xmlns:p="http://schemas.microsoft.com/office/2006/metadata/properties" xmlns:ns2="126e8a1c-9ea9-435a-ac89-d06c80d62e30" targetNamespace="http://schemas.microsoft.com/office/2006/metadata/properties" ma:root="true" ma:fieldsID="70a237c842677bd850644f8595079f5e" ns2:_="">
     <xsd:import namespace="126e8a1c-9ea9-435a-ac89-d06c80d62e30"/>
@@ -10579,19 +10671,7 @@
 </ct:contentTypeSchema>
 </file>
 
-<file path=customXml/item4.xml><?xml version="1.0" encoding="utf-8"?>
-<b:Sources xmlns:b="http://schemas.openxmlformats.org/officeDocument/2006/bibliography" xmlns="http://schemas.openxmlformats.org/officeDocument/2006/bibliography" SelectedStyle="\APASixthEditionOfficeOnline.xsl" StyleName="APA" Version="6"/>
-</file>
-
 <file path=customXml/itemProps1.xml><?xml version="1.0" encoding="utf-8"?>
-<ds:datastoreItem xmlns:ds="http://schemas.openxmlformats.org/officeDocument/2006/customXml" ds:itemID="{DABAA964-10BA-4DBC-ABF2-CDEAC0FAF7AA}">
-  <ds:schemaRefs>
-    <ds:schemaRef ds:uri="http://schemas.microsoft.com/sharepoint/v3/contenttype/forms"/>
-  </ds:schemaRefs>
-</ds:datastoreItem>
-</file>
-
-<file path=customXml/itemProps2.xml><?xml version="1.0" encoding="utf-8"?>
 <ds:datastoreItem xmlns:ds="http://schemas.openxmlformats.org/officeDocument/2006/customXml" ds:itemID="{5F1783E3-BA1C-4CA3-8E32-C9B378BBED03}">
   <ds:schemaRefs>
     <ds:schemaRef ds:uri="http://schemas.microsoft.com/office/2006/metadata/properties"/>
@@ -10600,7 +10680,23 @@
 </ds:datastoreItem>
 </file>
 
+<file path=customXml/itemProps2.xml><?xml version="1.0" encoding="utf-8"?>
+<ds:datastoreItem xmlns:ds="http://schemas.openxmlformats.org/officeDocument/2006/customXml" ds:itemID="{DABAA964-10BA-4DBC-ABF2-CDEAC0FAF7AA}">
+  <ds:schemaRefs>
+    <ds:schemaRef ds:uri="http://schemas.microsoft.com/sharepoint/v3/contenttype/forms"/>
+  </ds:schemaRefs>
+</ds:datastoreItem>
+</file>
+
 <file path=customXml/itemProps3.xml><?xml version="1.0" encoding="utf-8"?>
+<ds:datastoreItem xmlns:ds="http://schemas.openxmlformats.org/officeDocument/2006/customXml" ds:itemID="{6E8A10B9-B765-4F0B-A47F-7CB788CD8F65}">
+  <ds:schemaRefs>
+    <ds:schemaRef ds:uri="http://schemas.openxmlformats.org/officeDocument/2006/bibliography"/>
+  </ds:schemaRefs>
+</ds:datastoreItem>
+</file>
+
+<file path=customXml/itemProps4.xml><?xml version="1.0" encoding="utf-8"?>
 <ds:datastoreItem xmlns:ds="http://schemas.openxmlformats.org/officeDocument/2006/customXml" ds:itemID="{767CD2D5-7A6C-47C3-9B54-C4225C74DD0B}">
   <ds:schemaRefs>
     <ds:schemaRef ds:uri="http://schemas.microsoft.com/office/2006/metadata/contentType"/>
@@ -10616,12 +10712,4 @@
     <ds:schemaRef ds:uri="http://schemas.microsoft.com/internal/obd"/>
   </ds:schemaRefs>
 </ds:datastoreItem>
-</file>
-
-<file path=customXml/itemProps4.xml><?xml version="1.0" encoding="utf-8"?>
-<ds:datastoreItem xmlns:ds="http://schemas.openxmlformats.org/officeDocument/2006/customXml" ds:itemID="{6E8A10B9-B765-4F0B-A47F-7CB788CD8F65}">
-  <ds:schemaRefs>
-    <ds:schemaRef ds:uri="http://schemas.openxmlformats.org/officeDocument/2006/bibliography"/>
-  </ds:schemaRefs>
-</ds:datastoreItem>
 </file>
</xml_diff>